<commit_message>
Update 010 Execice d'Allemand sur Das Gap Jahr du 26 09 2020.docx
</commit_message>
<xml_diff>
--- a/files/Matières/Allemand/T1/010 Execice d'Allemand sur Das Gap Jahr du 26 09 2020.docx
+++ b/files/Matières/Allemand/T1/010 Execice d'Allemand sur Das Gap Jahr du 26 09 2020.docx
@@ -38,16 +38,38 @@
         <w:rPr>
           <w:lang w:val="de-DE"/>
         </w:rPr>
-        <w:t xml:space="preserve">Ein Gap Jahr war </w:t>
-      </w:r>
-      <w:proofErr w:type="gramStart"/>
-      <w:r>
-        <w:rPr>
-          <w:lang w:val="de-DE"/>
-        </w:rPr>
-        <w:t>ein Jahr</w:t>
-      </w:r>
-      <w:proofErr w:type="gramEnd"/>
+        <w:t xml:space="preserve">Ein </w:t>
+      </w:r>
+      <w:r>
+        <w:rPr>
+          <w:lang w:val="de-DE"/>
+        </w:rPr>
+        <w:t>„</w:t>
+      </w:r>
+      <w:r>
+        <w:rPr>
+          <w:lang w:val="de-DE"/>
+        </w:rPr>
+        <w:t>Gap</w:t>
+      </w:r>
+      <w:r>
+        <w:rPr>
+          <w:lang w:val="de-DE"/>
+        </w:rPr>
+        <w:t>-</w:t>
+      </w:r>
+      <w:r>
+        <w:rPr>
+          <w:lang w:val="de-DE"/>
+        </w:rPr>
+        <w:t>Jahr</w:t>
+      </w:r>
+      <w:r>
+        <w:rPr>
+          <w:lang w:val="de-DE"/>
+        </w:rPr>
+        <w:t>“</w:t>
+      </w:r>
       <w:r>
         <w:rPr>
           <w:lang w:val="de-DE"/>
@@ -58,25 +80,79 @@
         <w:rPr>
           <w:lang w:val="de-DE"/>
         </w:rPr>
-        <w:t xml:space="preserve">wo wir suchen </w:t>
-      </w:r>
-      <w:r>
-        <w:rPr>
-          <w:lang w:val="de-DE"/>
-        </w:rPr>
-        <w:t xml:space="preserve">dass land </w:t>
-      </w:r>
-      <w:r>
-        <w:rPr>
-          <w:lang w:val="de-DE"/>
-        </w:rPr>
-        <w:t>gehen</w:t>
-      </w:r>
-      <w:r>
-        <w:rPr>
-          <w:lang w:val="de-DE"/>
-        </w:rPr>
-        <w:t xml:space="preserve">. </w:t>
+        <w:t>ist</w:t>
+      </w:r>
+      <w:r>
+        <w:rPr>
+          <w:lang w:val="de-DE"/>
+        </w:rPr>
+        <w:t xml:space="preserve"> </w:t>
+      </w:r>
+      <w:r>
+        <w:rPr>
+          <w:lang w:val="de-DE"/>
+        </w:rPr>
+        <w:t>ein Jahr,</w:t>
+      </w:r>
+      <w:r>
+        <w:rPr>
+          <w:lang w:val="de-DE"/>
+        </w:rPr>
+        <w:t xml:space="preserve"> </w:t>
+      </w:r>
+      <w:r>
+        <w:rPr>
+          <w:lang w:val="de-DE"/>
+        </w:rPr>
+        <w:t>wo wir</w:t>
+      </w:r>
+      <w:r>
+        <w:rPr>
+          <w:lang w:val="de-DE"/>
+        </w:rPr>
+        <w:t xml:space="preserve"> im Ausland gehen</w:t>
+      </w:r>
+      <w:r>
+        <w:rPr>
+          <w:lang w:val="de-DE"/>
+        </w:rPr>
+        <w:t>.</w:t>
+      </w:r>
+      <w:r>
+        <w:rPr>
+          <w:lang w:val="de-DE"/>
+        </w:rPr>
+        <w:t xml:space="preserve"> Wir entdecken neuen Kultur</w:t>
+      </w:r>
+      <w:r>
+        <w:rPr>
+          <w:lang w:val="de-DE"/>
+        </w:rPr>
+        <w:t xml:space="preserve"> und</w:t>
+      </w:r>
+      <w:r>
+        <w:rPr>
+          <w:lang w:val="de-DE"/>
+        </w:rPr>
+        <w:t xml:space="preserve"> Kunst</w:t>
+      </w:r>
+      <w:r>
+        <w:rPr>
+          <w:lang w:val="de-DE"/>
+        </w:rPr>
+        <w:t xml:space="preserve"> Entdecken</w:t>
+      </w:r>
+      <w:r>
+        <w:rPr>
+          <w:lang w:val="de-DE"/>
+        </w:rPr>
+        <w:t xml:space="preserve">, </w:t>
+      </w:r>
+      <w:r>
+        <w:rPr>
+          <w:lang w:val="de-DE"/>
+        </w:rPr>
+        <w:t xml:space="preserve">Geld gewinnen. </w:t>
       </w:r>
       <w:r>
         <w:rPr>
@@ -88,7 +164,19 @@
         <w:rPr>
           <w:lang w:val="de-DE"/>
         </w:rPr>
-        <w:t xml:space="preserve">eine Pause bevor der Ernst Lebens richtig </w:t>
+        <w:t xml:space="preserve">eine Pause bevor der </w:t>
+      </w:r>
+      <w:r>
+        <w:rPr>
+          <w:lang w:val="de-DE"/>
+        </w:rPr>
+        <w:t>e</w:t>
+      </w:r>
+      <w:r>
+        <w:rPr>
+          <w:lang w:val="de-DE"/>
+        </w:rPr>
+        <w:t xml:space="preserve">rnst Lebens richtig </w:t>
       </w:r>
       <w:r>
         <w:rPr>
@@ -96,6 +184,36 @@
         </w:rPr>
         <w:t>losgeht.</w:t>
       </w:r>
+      <w:r>
+        <w:rPr>
+          <w:lang w:val="de-DE"/>
+        </w:rPr>
+        <w:t xml:space="preserve"> </w:t>
+      </w:r>
+      <w:r>
+        <w:rPr>
+          <w:lang w:val="de-DE"/>
+        </w:rPr>
+        <w:t>Das Gap Jahr kommt aus dem Englischen und hei</w:t>
+      </w:r>
+      <w:r>
+        <w:rPr>
+          <w:lang w:val="de-DE"/>
+        </w:rPr>
+        <w:t>ßt soviel wie „Auszeit“. (Z: 1)</w:t>
+      </w:r>
+      <w:r>
+        <w:rPr>
+          <w:lang w:val="de-DE"/>
+        </w:rPr>
+        <w:t xml:space="preserve">, </w:t>
+      </w:r>
+      <w:r>
+        <w:rPr>
+          <w:lang w:val="de-DE"/>
+        </w:rPr>
+        <w:t>„Junge Menschen verbringen einige Monate im Ausland, um neue Eindrücke und Erfahrungen zu sammeln.“ (Z: 4-6).</w:t>
+      </w:r>
     </w:p>
     <w:p>
       <w:pPr>
@@ -123,25 +241,525 @@
           <w:lang w:val="de-DE"/>
         </w:rPr>
       </w:pPr>
-      <w:r>
-        <w:rPr>
-          <w:lang w:val="de-DE"/>
-        </w:rPr>
-        <w:t>Das Gap Jahr kommt aus dem Englischen und hei</w:t>
-      </w:r>
-      <w:r>
-        <w:rPr>
-          <w:lang w:val="de-DE"/>
-        </w:rPr>
-        <w:t>ßt soviel wie „Auszeit“. (Z: 1)</w:t>
-      </w:r>
-    </w:p>
-    <w:p>
-      <w:pPr>
-        <w:rPr>
-          <w:lang w:val="de-DE"/>
-        </w:rPr>
-      </w:pPr>
+    </w:p>
+    <w:p>
+      <w:pPr>
+        <w:rPr>
+          <w:lang w:val="de-DE"/>
+        </w:rPr>
+      </w:pPr>
+    </w:p>
+    <w:p>
+      <w:pPr>
+        <w:rPr>
+          <w:lang w:val="de-DE"/>
+        </w:rPr>
+      </w:pPr>
+      <w:r>
+        <w:rPr>
+          <w:lang w:val="de-DE"/>
+        </w:rPr>
+        <w:t>Ermöglich</w:t>
+      </w:r>
+      <w:r>
+        <w:rPr>
+          <w:lang w:val="de-DE"/>
+        </w:rPr>
+        <w:t xml:space="preserve"> = rendre possible</w:t>
+      </w:r>
+    </w:p>
+    <w:p>
+      <w:pPr>
+        <w:rPr>
+          <w:lang w:val="de-DE"/>
+        </w:rPr>
+      </w:pPr>
+      <w:r>
+        <w:rPr>
+          <w:lang w:val="de-DE"/>
+        </w:rPr>
+        <w:t>Der Ausdr</w:t>
+      </w:r>
+      <w:r>
+        <w:rPr>
+          <w:lang w:val="de-DE"/>
+        </w:rPr>
+        <w:t>u</w:t>
+      </w:r>
+      <w:r>
+        <w:rPr>
+          <w:lang w:val="de-DE"/>
+        </w:rPr>
+        <w:t>ck = l’expression</w:t>
+      </w:r>
+    </w:p>
+    <w:p>
+      <w:pPr>
+        <w:rPr>
+          <w:lang w:val="de-DE"/>
+        </w:rPr>
+      </w:pPr>
+      <w:r>
+        <w:rPr>
+          <w:lang w:val="de-DE"/>
+        </w:rPr>
+        <w:t>Ausdrucken = imprimer quelquechose</w:t>
+      </w:r>
+    </w:p>
+    <w:p>
+      <w:pPr>
+        <w:rPr>
+          <w:lang w:val="de-DE"/>
+        </w:rPr>
+      </w:pPr>
+      <w:r>
+        <w:rPr>
+          <w:lang w:val="de-DE"/>
+        </w:rPr>
+        <w:t>Alltag = tout les jours</w:t>
+      </w:r>
+    </w:p>
+    <w:p>
+      <w:pPr>
+        <w:rPr>
+          <w:lang w:val="de-DE"/>
+        </w:rPr>
+      </w:pPr>
+      <w:r>
+        <w:rPr>
+          <w:lang w:val="de-DE"/>
+        </w:rPr>
+        <w:t xml:space="preserve">Soviel = à peu près </w:t>
+      </w:r>
+    </w:p>
+    <w:p>
+      <w:pPr>
+        <w:rPr>
+          <w:lang w:val="de-DE"/>
+        </w:rPr>
+      </w:pPr>
+      <w:r>
+        <w:rPr>
+          <w:lang w:val="de-DE"/>
+        </w:rPr>
+        <w:t xml:space="preserve">die </w:t>
+      </w:r>
+      <w:r>
+        <w:rPr>
+          <w:lang w:val="de-DE"/>
+        </w:rPr>
+        <w:t>Möglichkeit</w:t>
+      </w:r>
+      <w:r>
+        <w:rPr>
+          <w:lang w:val="de-DE"/>
+        </w:rPr>
+        <w:t xml:space="preserve"> = la possibilité</w:t>
+      </w:r>
+    </w:p>
+    <w:p>
+      <w:pPr>
+        <w:rPr>
+          <w:lang w:val="de-DE"/>
+        </w:rPr>
+      </w:pPr>
+      <w:r>
+        <w:rPr>
+          <w:lang w:val="de-DE"/>
+        </w:rPr>
+        <w:t>Ermöglichen = rendre possible</w:t>
+      </w:r>
+    </w:p>
+    <w:p>
+      <w:pPr>
+        <w:rPr>
+          <w:lang w:val="de-DE"/>
+        </w:rPr>
+      </w:pPr>
+      <w:r>
+        <w:rPr>
+          <w:lang w:val="de-DE"/>
+        </w:rPr>
+        <w:t>Wichtig = important</w:t>
+      </w:r>
+    </w:p>
+    <w:p>
+      <w:pPr>
+        <w:rPr>
+          <w:lang w:val="de-DE"/>
+        </w:rPr>
+      </w:pPr>
+      <w:r>
+        <w:rPr>
+          <w:lang w:val="de-DE"/>
+        </w:rPr>
+        <w:t>Sondern = au lieu de</w:t>
+      </w:r>
+    </w:p>
+    <w:p>
+      <w:pPr>
+        <w:rPr>
+          <w:lang w:val="de-DE"/>
+        </w:rPr>
+      </w:pPr>
+      <w:r>
+        <w:rPr>
+          <w:lang w:val="de-DE"/>
+        </w:rPr>
+        <w:t>Ausdrücken = imprimmer quelquechose</w:t>
+      </w:r>
+    </w:p>
+    <w:p>
+      <w:pPr>
+        <w:rPr>
+          <w:lang w:val="de-DE"/>
+        </w:rPr>
+      </w:pPr>
+      <w:r>
+        <w:rPr>
+          <w:lang w:val="de-DE"/>
+        </w:rPr>
+        <w:t>Zwecken = le but</w:t>
+      </w:r>
+    </w:p>
+    <w:p>
+      <w:pPr>
+        <w:rPr>
+          <w:lang w:val="de-DE"/>
+        </w:rPr>
+      </w:pPr>
+      <w:r>
+        <w:rPr>
+          <w:lang w:val="de-DE"/>
+        </w:rPr>
+        <w:t>Hauptsächlich = spécialement</w:t>
+      </w:r>
+    </w:p>
+    <w:p>
+      <w:pPr>
+        <w:rPr>
+          <w:lang w:val="de-DE"/>
+        </w:rPr>
+      </w:pPr>
+      <w:r>
+        <w:rPr>
+          <w:lang w:val="de-DE"/>
+        </w:rPr>
+        <w:t>Soviel wie = en gros</w:t>
+      </w:r>
+    </w:p>
+    <w:p>
+      <w:pPr>
+        <w:rPr>
+          <w:lang w:val="de-DE"/>
+        </w:rPr>
+      </w:pPr>
+      <w:r>
+        <w:rPr>
+          <w:lang w:val="de-DE"/>
+        </w:rPr>
+        <w:t>Nutzen = utiliser</w:t>
+      </w:r>
+    </w:p>
+    <w:p>
+      <w:pPr>
+        <w:rPr>
+          <w:lang w:val="de-DE"/>
+        </w:rPr>
+      </w:pPr>
+      <w:r>
+        <w:rPr>
+          <w:lang w:val="de-DE"/>
+        </w:rPr>
+        <w:t>Dienen = gagner (de l’argent)</w:t>
+      </w:r>
+    </w:p>
+    <w:p>
+      <w:pPr>
+        <w:rPr>
+          <w:lang w:val="de-DE"/>
+        </w:rPr>
+      </w:pPr>
+      <w:r>
+        <w:rPr>
+          <w:lang w:val="de-DE"/>
+        </w:rPr>
+        <w:t>Eine Pause = une pause</w:t>
+      </w:r>
+    </w:p>
+    <w:p>
+      <w:pPr>
+        <w:rPr>
+          <w:lang w:val="de-DE"/>
+        </w:rPr>
+      </w:pPr>
+      <w:r>
+        <w:rPr>
+          <w:lang w:val="de-DE"/>
+        </w:rPr>
+        <w:t>Entwicklung = le dévelloppement</w:t>
+      </w:r>
+    </w:p>
+    <w:p>
+      <w:pPr>
+        <w:rPr>
+          <w:lang w:val="de-DE"/>
+        </w:rPr>
+      </w:pPr>
+      <w:r>
+        <w:rPr>
+          <w:lang w:val="de-DE"/>
+        </w:rPr>
+        <w:t>Der Ernst = seriousness</w:t>
+      </w:r>
+    </w:p>
+    <w:p>
+      <w:pPr>
+        <w:rPr>
+          <w:lang w:val="de-DE"/>
+        </w:rPr>
+      </w:pPr>
+      <w:r>
+        <w:rPr>
+          <w:lang w:val="de-DE"/>
+        </w:rPr>
+        <w:t>Aufenthalt = rester</w:t>
+      </w:r>
+    </w:p>
+    <w:p>
+      <w:pPr>
+        <w:rPr>
+          <w:lang w:val="de-DE"/>
+        </w:rPr>
+      </w:pPr>
+      <w:r>
+        <w:rPr>
+          <w:lang w:val="de-DE"/>
+        </w:rPr>
+        <w:t>Weit = mondiale</w:t>
+      </w:r>
+    </w:p>
+    <w:p>
+      <w:pPr>
+        <w:rPr>
+          <w:lang w:val="de-DE"/>
+        </w:rPr>
+      </w:pPr>
+      <w:r>
+        <w:rPr>
+          <w:lang w:val="de-DE"/>
+        </w:rPr>
+        <w:t>Bekommen = recevoir</w:t>
+      </w:r>
+    </w:p>
+    <w:p>
+      <w:pPr>
+        <w:rPr>
+          <w:lang w:val="de-DE"/>
+        </w:rPr>
+      </w:pPr>
+      <w:r>
+        <w:rPr>
+          <w:lang w:val="de-DE"/>
+        </w:rPr>
+        <w:lastRenderedPageBreak/>
+        <w:t>Verbietet = répendre</w:t>
+      </w:r>
+    </w:p>
+    <w:p>
+      <w:pPr>
+        <w:rPr>
+          <w:lang w:val="de-DE"/>
+        </w:rPr>
+      </w:pPr>
+      <w:r>
+        <w:rPr>
+          <w:lang w:val="de-DE"/>
+        </w:rPr>
+        <w:t>Einlicke = les idées</w:t>
+      </w:r>
+    </w:p>
+    <w:p>
+      <w:pPr>
+        <w:rPr>
+          <w:lang w:val="de-DE"/>
+        </w:rPr>
+      </w:pPr>
+      <w:r>
+        <w:rPr>
+          <w:lang w:val="de-DE"/>
+        </w:rPr>
+        <w:t>Bedeutung = les moyens</w:t>
+      </w:r>
+    </w:p>
+    <w:p>
+      <w:pPr>
+        <w:rPr>
+          <w:lang w:val="de-DE"/>
+        </w:rPr>
+      </w:pPr>
+      <w:r>
+        <w:rPr>
+          <w:lang w:val="de-DE"/>
+        </w:rPr>
+        <w:t>Vor allem = au dessus de tout</w:t>
+      </w:r>
+    </w:p>
+    <w:p>
+      <w:pPr>
+        <w:rPr>
+          <w:lang w:val="de-DE"/>
+        </w:rPr>
+      </w:pPr>
+      <w:r>
+        <w:rPr>
+          <w:lang w:val="de-DE"/>
+        </w:rPr>
+        <w:t>Immer = toujours</w:t>
+      </w:r>
+    </w:p>
+    <w:p>
+      <w:pPr>
+        <w:rPr>
+          <w:lang w:val="de-DE"/>
+        </w:rPr>
+      </w:pPr>
+      <w:r>
+        <w:rPr>
+          <w:lang w:val="de-DE"/>
+        </w:rPr>
+        <w:t>Immer mehr = encore plus</w:t>
+      </w:r>
+    </w:p>
+    <w:p>
+      <w:pPr>
+        <w:rPr>
+          <w:lang w:val="de-DE"/>
+        </w:rPr>
+      </w:pPr>
+      <w:r>
+        <w:rPr>
+          <w:lang w:val="de-DE"/>
+        </w:rPr>
+        <w:t>Außerdem = aussi</w:t>
+      </w:r>
+    </w:p>
+    <w:p>
+      <w:pPr>
+        <w:rPr>
+          <w:lang w:val="de-DE"/>
+        </w:rPr>
+      </w:pPr>
+      <w:r>
+        <w:rPr>
+          <w:lang w:val="de-DE"/>
+        </w:rPr>
+        <w:t>Einige = un peu</w:t>
+      </w:r>
+    </w:p>
+    <w:p>
+      <w:pPr>
+        <w:rPr>
+          <w:lang w:val="de-DE"/>
+        </w:rPr>
+      </w:pPr>
+      <w:r>
+        <w:rPr>
+          <w:lang w:val="de-DE"/>
+        </w:rPr>
+        <w:t>Eine Sprache = une langue</w:t>
+      </w:r>
+    </w:p>
+    <w:p>
+      <w:pPr>
+        <w:rPr>
+          <w:lang w:val="de-DE"/>
+        </w:rPr>
+      </w:pPr>
+      <w:r>
+        <w:rPr>
+          <w:lang w:val="de-DE"/>
+        </w:rPr>
+        <w:t>Eindsülce + Erfalnug = impressions + expériences</w:t>
+      </w:r>
+    </w:p>
+    <w:p>
+      <w:pPr>
+        <w:rPr>
+          <w:lang w:val="de-DE"/>
+        </w:rPr>
+      </w:pPr>
+      <w:r>
+        <w:rPr>
+          <w:lang w:val="de-DE"/>
+        </w:rPr>
+        <w:t>Teilnehmen = participer</w:t>
+      </w:r>
+    </w:p>
+    <w:p>
+      <w:pPr>
+        <w:rPr>
+          <w:lang w:val="de-DE"/>
+        </w:rPr>
+      </w:pPr>
+      <w:r>
+        <w:rPr>
+          <w:lang w:val="de-DE"/>
+        </w:rPr>
+        <w:t>Landschaft = le paysage</w:t>
+      </w:r>
+    </w:p>
+    <w:p>
+      <w:pPr>
+        <w:rPr>
+          <w:lang w:val="de-DE"/>
+        </w:rPr>
+      </w:pPr>
+      <w:r>
+        <w:rPr>
+          <w:lang w:val="de-DE"/>
+        </w:rPr>
+        <w:t>Kennen lernen = être connu</w:t>
+      </w:r>
+    </w:p>
+    <w:p>
+      <w:pPr>
+        <w:rPr>
+          <w:lang w:val="de-DE"/>
+        </w:rPr>
+      </w:pPr>
+      <w:r>
+        <w:rPr>
+          <w:lang w:val="de-DE"/>
+        </w:rPr>
+        <w:t>Verdienen = gagner de l‘argent</w:t>
+      </w:r>
+    </w:p>
+    <w:p>
+      <w:pPr>
+        <w:rPr>
+          <w:lang w:val="de-DE"/>
+        </w:rPr>
+      </w:pPr>
+      <w:r>
+        <w:rPr>
+          <w:lang w:val="de-DE"/>
+        </w:rPr>
+        <w:t>Erleichtern = éclaircir, aider</w:t>
+      </w:r>
+    </w:p>
+    <w:p>
+      <w:pPr>
+        <w:rPr>
+          <w:lang w:val="de-DE"/>
+        </w:rPr>
+      </w:pPr>
+      <w:r>
+        <w:rPr>
+          <w:lang w:val="de-DE"/>
+        </w:rPr>
+        <w:t>Entdecken = déouvrir</w:t>
+      </w:r>
     </w:p>
     <w:sectPr>
       <w:headerReference w:type="even" r:id="rId6"/>

</xml_diff>